<commit_message>
Latest updates added include end date for Mozilla.
</commit_message>
<xml_diff>
--- a/resume/Irene_Dev_2019.docx
+++ b/resume/Irene_Dev_2019.docx
@@ -145,7 +145,7 @@
         <w:t>Web Development</w:t>
       </w:r>
       <w:r>
-        <w:t xml:space="preserve">: ASP .NET, ASP 3.0, HTML 5, CSS 3, JavaScript, </w:t>
+        <w:t xml:space="preserve">: HTML 5, CSS 3, JavaScript, </w:t>
       </w:r>
       <w:r>
         <w:t xml:space="preserve">jQuery, </w:t>
@@ -153,6 +153,12 @@
       <w:r>
         <w:t>AngularJS, Bootstrap</w:t>
       </w:r>
+      <w:r>
+        <w:t xml:space="preserve">, </w:t>
+      </w:r>
+      <w:r>
+        <w:t>ASP .NET, ASP 3.0</w:t>
+      </w:r>
     </w:p>
     <w:p>
       <w:pPr>
@@ -276,8 +282,6 @@
       <w:r>
         <w:t>macOS</w:t>
       </w:r>
-      <w:bookmarkStart w:id="0" w:name="_GoBack"/>
-      <w:bookmarkEnd w:id="0"/>
     </w:p>
     <w:p>
       <w:pPr>
@@ -348,7 +352,7 @@
         <w:rPr>
           <w:rStyle w:val="EmployerDescriptionChar"/>
         </w:rPr>
-        <w:t>Present</w:t>
+        <w:t>11/2019</w:t>
       </w:r>
     </w:p>
     <w:p>
@@ -704,13 +708,15 @@
         <w:pStyle w:val="BulletedList"/>
       </w:pPr>
       <w:r>
-        <w:t>Work</w:t>
-      </w:r>
-      <w:r>
-        <w:t>ed</w:t>
-      </w:r>
-      <w:r>
-        <w:t xml:space="preserve"> with developers to document new features</w:t>
+        <w:t>Collaborated</w:t>
+      </w:r>
+      <w:r>
+        <w:t xml:space="preserve"> </w:t>
+      </w:r>
+      <w:bookmarkStart w:id="0" w:name="_GoBack"/>
+      <w:bookmarkEnd w:id="0"/>
+      <w:r>
+        <w:t>with developers to document new features</w:t>
       </w:r>
       <w:r>
         <w:t xml:space="preserve"> of MongoDB</w:t>
@@ -4258,7 +4264,7 @@
     </w:rPrDefault>
     <w:pPrDefault/>
   </w:docDefaults>
-  <w:latentStyles w:defLockedState="0" w:defUIPriority="99" w:defSemiHidden="0" w:defUnhideWhenUsed="0" w:defQFormat="0" w:count="375">
+  <w:latentStyles w:defLockedState="0" w:defUIPriority="99" w:defSemiHidden="0" w:defUnhideWhenUsed="0" w:defQFormat="0" w:count="376">
     <w:lsdException w:name="Normal" w:uiPriority="0" w:qFormat="1"/>
     <w:lsdException w:name="heading 1" w:uiPriority="9" w:qFormat="1"/>
     <w:lsdException w:name="heading 2" w:semiHidden="1" w:uiPriority="9" w:unhideWhenUsed="1" w:qFormat="1"/>
@@ -4634,6 +4640,7 @@
     <w:lsdException w:name="Smart Hyperlink" w:semiHidden="1" w:unhideWhenUsed="1"/>
     <w:lsdException w:name="Hashtag" w:semiHidden="1" w:unhideWhenUsed="1"/>
     <w:lsdException w:name="Unresolved Mention" w:semiHidden="1" w:unhideWhenUsed="1"/>
+    <w:lsdException w:name="Smart Link" w:semiHidden="1" w:unhideWhenUsed="1"/>
   </w:latentStyles>
   <w:style w:type="paragraph" w:default="1" w:styleId="Normal">
     <w:name w:val="Normal"/>

</xml_diff>